<commit_message>
Function to write coordinates
</commit_message>
<xml_diff>
--- a/swarm/DocumentationDroneContoller.docx
+++ b/swarm/DocumentationDroneContoller.docx
@@ -10,35 +10,109 @@
         <w:t xml:space="preserve"> (</w:t>
       </w:r>
       <w:r>
-        <w:t>\tello-dev\solutions\following\follow_marker_coords.py</w:t>
+        <w:t>\</w:t>
+      </w:r>
+      <w:proofErr w:type="spellStart"/>
+      <w:r>
+        <w:t>tello-dev</w:t>
+      </w:r>
+      <w:proofErr w:type="spellEnd"/>
+      <w:r>
+        <w:t>\</w:t>
+      </w:r>
+      <w:proofErr w:type="spellStart"/>
+      <w:r>
+        <w:t>solutions</w:t>
+      </w:r>
+      <w:proofErr w:type="spellEnd"/>
+      <w:r>
+        <w:t>\</w:t>
+      </w:r>
+      <w:proofErr w:type="spellStart"/>
+      <w:r>
+        <w:t>following</w:t>
+      </w:r>
+      <w:proofErr w:type="spellEnd"/>
+      <w:r>
+        <w:t>\follow_marker_coords.py</w:t>
       </w:r>
       <w:r>
         <w:t>)</w:t>
       </w:r>
       <w:r>
-        <w:t xml:space="preserve">, предоставленного в проекте, реализованы взлет дрона, поиск маркеров, </w:t>
+        <w:t xml:space="preserve">, предоставленного в проекте, реализованы взлет </w:t>
+      </w:r>
+      <w:proofErr w:type="spellStart"/>
+      <w:r>
+        <w:t>дрона</w:t>
+      </w:r>
+      <w:proofErr w:type="spellEnd"/>
+      <w:r>
+        <w:t xml:space="preserve">, поиск маркеров, </w:t>
       </w:r>
       <w:r>
         <w:t>и,</w:t>
       </w:r>
       <w:r>
-        <w:t xml:space="preserve"> в случае наличия их на изображении с камеры дрона, следование к ним, затем, если маркеров больше не обнаружено, посадка. </w:t>
+        <w:t xml:space="preserve"> в случае наличия их на изображении с камеры </w:t>
+      </w:r>
+      <w:proofErr w:type="spellStart"/>
+      <w:r>
+        <w:t>дрона</w:t>
+      </w:r>
+      <w:proofErr w:type="spellEnd"/>
+      <w:r>
+        <w:t xml:space="preserve">, следование к ним, затем, если маркеров больше не обнаружено, посадка. </w:t>
       </w:r>
     </w:p>
     <w:p/>
     <w:p>
       <w:r>
-        <w:t>На основе этого совета(https://stackoverflow.com/questions/74964527/attributeerror-module-cv2-aruco-has-no-attribute-dictionary-get), для работы скрипта требуется в файле tello-</w:t>
-      </w:r>
-      <w:r>
-        <w:t>dev\solutions\following\config.</w:t>
-      </w:r>
+        <w:t xml:space="preserve">На основе этого совета(https://stackoverflow.com/questions/74964527/attributeerror-module-cv2-aruco-has-no-attribute-dictionary-get), для работы скрипта требуется в файле </w:t>
+      </w:r>
+      <w:proofErr w:type="spellStart"/>
+      <w:r>
+        <w:t>tello-</w:t>
+      </w:r>
+      <w:r>
+        <w:t>dev</w:t>
+      </w:r>
+      <w:proofErr w:type="spellEnd"/>
+      <w:r>
+        <w:t>\</w:t>
+      </w:r>
+      <w:proofErr w:type="spellStart"/>
+      <w:r>
+        <w:t>solutions</w:t>
+      </w:r>
+      <w:proofErr w:type="spellEnd"/>
+      <w:r>
+        <w:t>\</w:t>
+      </w:r>
+      <w:proofErr w:type="spellStart"/>
+      <w:r>
+        <w:t>following</w:t>
+      </w:r>
+      <w:proofErr w:type="spellEnd"/>
+      <w:r>
+        <w:t>\</w:t>
+      </w:r>
+      <w:proofErr w:type="spellStart"/>
+      <w:r>
+        <w:t>config</w:t>
+      </w:r>
+      <w:proofErr w:type="spellEnd"/>
+      <w:r>
+        <w:t>.</w:t>
+      </w:r>
+      <w:proofErr w:type="spellStart"/>
       <w:r>
         <w:rPr>
           <w:lang w:val="en-US"/>
         </w:rPr>
         <w:t>py</w:t>
       </w:r>
+      <w:proofErr w:type="spellEnd"/>
       <w:r>
         <w:t xml:space="preserve"> </w:t>
       </w:r>
@@ -51,15 +125,22 @@
       <w:r>
         <w:t xml:space="preserve"> </w:t>
       </w:r>
-      <w:r>
-        <w:t>config.</w:t>
-      </w:r>
+      <w:proofErr w:type="spellStart"/>
+      <w:r>
+        <w:t>config</w:t>
+      </w:r>
+      <w:proofErr w:type="spellEnd"/>
+      <w:r>
+        <w:t>.</w:t>
+      </w:r>
+      <w:proofErr w:type="spellStart"/>
       <w:r>
         <w:rPr>
           <w:lang w:val="en-US"/>
         </w:rPr>
         <w:t>py</w:t>
       </w:r>
+      <w:proofErr w:type="spellEnd"/>
       <w:r>
         <w:t xml:space="preserve">. </w:t>
       </w:r>
@@ -70,19 +151,184 @@
         <w:t xml:space="preserve">Для работы нужно откалибровать маркеры и настроить </w:t>
       </w:r>
       <w:r>
-        <w:t>параметры (: `</w:t>
-      </w:r>
-      <w:r>
-        <w:t>MARKER_LEN`, `ARUCO_DICT`, `ARUCO_PARAMS`, `DISTANCE`, `DISTANCE_RANGE`, `FRAME_RATE`, `FRAME_SIZE`, и `SPEED`</w:t>
-      </w:r>
-      <w:r>
-        <w:t>), в данном коде взяты средние значения параметров</w:t>
+        <w:t>параметры (: `MARKER_LEN`, `ARUCO_DICT`, `ARUCO_PARAMS`, `DISTANCE`, `DISTANCE_RANGE`, `FRAME_RATE`, `FRAME_SIZE`, и `SPEED`), в данном коде взяты средние значения параметров</w:t>
+      </w:r>
+      <w:r>
+        <w:t>.</w:t>
       </w:r>
       <w:bookmarkStart w:id="0" w:name="_GoBack"/>
       <w:bookmarkEnd w:id="0"/>
+    </w:p>
+    <w:p/>
+    <w:p>
+      <w:r>
+        <w:t xml:space="preserve">Так же добавлена функция задачи начальных координат, на которые поднимется </w:t>
+      </w:r>
+      <w:proofErr w:type="spellStart"/>
+      <w:r>
+        <w:t>дрон</w:t>
+      </w:r>
+      <w:proofErr w:type="spellEnd"/>
+      <w:r>
+        <w:t>, после активации, для этого в консоли нужно прописать</w:t>
+      </w:r>
+      <w:r>
+        <w:t xml:space="preserve"> </w:t>
+      </w:r>
+      <w:r>
+        <w:rPr>
+          <w:lang w:val="en-US"/>
+        </w:rPr>
+        <w:t>python</w:t>
+      </w:r>
+      <w:r>
+        <w:t xml:space="preserve"> </w:t>
+      </w:r>
+      <w:r>
+        <w:rPr>
+          <w:lang w:val="en-US"/>
+        </w:rPr>
+        <w:t>script</w:t>
+      </w:r>
       <w:r>
         <w:t>.</w:t>
       </w:r>
+      <w:proofErr w:type="spellStart"/>
+      <w:r>
+        <w:rPr>
+          <w:lang w:val="en-US"/>
+        </w:rPr>
+        <w:t>py</w:t>
+      </w:r>
+      <w:proofErr w:type="spellEnd"/>
+      <w:r>
+        <w:t xml:space="preserve"> –</w:t>
+      </w:r>
+      <w:r>
+        <w:rPr>
+          <w:lang w:val="en-US"/>
+        </w:rPr>
+        <w:t>x</w:t>
+      </w:r>
+      <w:r>
+        <w:t xml:space="preserve"> </w:t>
+      </w:r>
+      <w:r>
+        <w:rPr>
+          <w:lang w:val="en-US"/>
+        </w:rPr>
+        <w:t>amount</w:t>
+      </w:r>
+      <w:r>
+        <w:t xml:space="preserve"> –</w:t>
+      </w:r>
+      <w:r>
+        <w:rPr>
+          <w:lang w:val="en-US"/>
+        </w:rPr>
+        <w:t>y</w:t>
+      </w:r>
+      <w:r>
+        <w:t xml:space="preserve"> </w:t>
+      </w:r>
+      <w:r>
+        <w:rPr>
+          <w:lang w:val="en-US"/>
+        </w:rPr>
+        <w:t>amount</w:t>
+      </w:r>
+      <w:r>
+        <w:t xml:space="preserve"> –</w:t>
+      </w:r>
+      <w:r>
+        <w:rPr>
+          <w:lang w:val="en-US"/>
+        </w:rPr>
+        <w:t>z</w:t>
+      </w:r>
+      <w:r>
+        <w:t xml:space="preserve"> </w:t>
+      </w:r>
+      <w:r>
+        <w:rPr>
+          <w:lang w:val="en-US"/>
+        </w:rPr>
+        <w:t>amount</w:t>
+      </w:r>
+      <w:r>
+        <w:t xml:space="preserve">, где </w:t>
+      </w:r>
+      <w:r>
+        <w:rPr>
+          <w:lang w:val="en-US"/>
+        </w:rPr>
+        <w:t>amount</w:t>
+      </w:r>
+      <w:r>
+        <w:t xml:space="preserve"> </w:t>
+      </w:r>
+      <w:r>
+        <w:t xml:space="preserve">значения координат, на которые поместиться </w:t>
+      </w:r>
+      <w:proofErr w:type="spellStart"/>
+      <w:r>
+        <w:t>дрон</w:t>
+      </w:r>
+      <w:proofErr w:type="spellEnd"/>
+      <w:r>
+        <w:t>, после активации (в см).</w:t>
+      </w:r>
+    </w:p>
+    <w:p/>
+    <w:p>
+      <w:proofErr w:type="gramStart"/>
+      <w:r>
+        <w:t>Пример :</w:t>
+      </w:r>
+      <w:proofErr w:type="gramEnd"/>
+    </w:p>
+    <w:p>
+      <w:pPr>
+        <w:rPr>
+          <w:rFonts w:ascii="Courier New" w:hAnsi="Courier New" w:cs="Courier New"/>
+          <w:color w:val="FFFFFF"/>
+          <w:sz w:val="21"/>
+          <w:szCs w:val="21"/>
+          <w:shd w:val="clear" w:color="auto" w:fill="0D0D0D"/>
+          <w:lang w:val="en-US"/>
+        </w:rPr>
+      </w:pPr>
+      <w:proofErr w:type="gramStart"/>
+      <w:r>
+        <w:rPr>
+          <w:rFonts w:ascii="Courier New" w:hAnsi="Courier New" w:cs="Courier New"/>
+          <w:color w:val="FFFFFF"/>
+          <w:sz w:val="21"/>
+          <w:szCs w:val="21"/>
+          <w:shd w:val="clear" w:color="auto" w:fill="0D0D0D"/>
+          <w:lang w:val="en-US"/>
+        </w:rPr>
+        <w:t>python</w:t>
+      </w:r>
+      <w:proofErr w:type="gramEnd"/>
+      <w:r>
+        <w:rPr>
+          <w:rFonts w:ascii="Courier New" w:hAnsi="Courier New" w:cs="Courier New"/>
+          <w:color w:val="FFFFFF"/>
+          <w:sz w:val="21"/>
+          <w:szCs w:val="21"/>
+          <w:shd w:val="clear" w:color="auto" w:fill="0D0D0D"/>
+          <w:lang w:val="en-US"/>
+        </w:rPr>
+        <w:t xml:space="preserve"> script.py -x 50 -y 30 -z 20</w:t>
+      </w:r>
+    </w:p>
+    <w:p>
+      <w:pPr>
+        <w:rPr>
+          <w:lang w:val="en-US"/>
+        </w:rPr>
+      </w:pPr>
     </w:p>
     <w:sectPr>
       <w:pgSz w:w="11906" w:h="16838"/>

</xml_diff>